<commit_message>
Atualização do Guia de Implementação
</commit_message>
<xml_diff>
--- a/CHP/5.Implantação/CHP - Guia de Implantação.docx
+++ b/CHP/5.Implantação/CHP - Guia de Implantação.docx
@@ -8,6 +8,9 @@
         <w:jc w:val="center"/>
       </w:pPr>
       <w:r>
+        <w:rPr>
+          <w:noProof/>
+        </w:rPr>
         <w:drawing>
           <wp:inline distT="0" distB="0" distL="0" distR="0" wp14:anchorId="7264D64B" wp14:editId="775E10F4">
             <wp:extent cx="3667125" cy="3667125"/>
@@ -130,6 +133,7 @@
                               <w:dataBinding w:prefixMappings="xmlns:ns0='http://purl.org/dc/elements/1.1/' xmlns:ns1='http://schemas.openxmlformats.org/package/2006/metadata/core-properties' " w:xpath="/ns1:coreProperties[1]/ns0:title[1]" w:storeItemID="{6C3C8BC8-F283-45AE-878A-BAB7291924A1}"/>
                               <w:text/>
                             </w:sdtPr>
+                            <w:sdtEndPr/>
                             <w:sdtContent>
                               <w:p>
                                 <w:pPr>
@@ -296,6 +300,7 @@
                               <w:dataBinding w:prefixMappings="xmlns:ns0='http://purl.org/dc/elements/1.1/' xmlns:ns1='http://schemas.openxmlformats.org/package/2006/metadata/core-properties' " w:xpath="/ns1:coreProperties[1]/ns0:subject[1]" w:storeItemID="{6C3C8BC8-F283-45AE-878A-BAB7291924A1}"/>
                               <w:text/>
                             </w:sdtPr>
+                            <w:sdtEndPr/>
                             <w:sdtContent>
                               <w:p>
                                 <w:pPr>
@@ -608,6 +613,7 @@
                               <w:dataBinding w:prefixMappings="xmlns:ns0='http://schemas.openxmlformats.org/officeDocument/2006/extended-properties' " w:xpath="/ns0:Properties[1]/ns0:Manager[1]" w:storeItemID="{6668398D-A668-4E3E-A5EB-62B293D839F1}"/>
                               <w:text/>
                             </w:sdtPr>
+                            <w:sdtEndPr/>
                             <w:sdtContent>
                               <w:p>
                                 <w:pPr>
@@ -3153,23 +3159,7 @@
           <w:sz w:val="20"/>
           <w:szCs w:val="20"/>
         </w:rPr>
-        <w:t xml:space="preserve"> </w:t>
-      </w:r>
-      <w:r>
-        <w:rPr>
-          <w:rFonts w:ascii="Arial" w:hAnsi="Arial" w:cs="Arial"/>
-          <w:sz w:val="20"/>
-          <w:szCs w:val="20"/>
-        </w:rPr>
-        <w:t xml:space="preserve">em </w:t>
-      </w:r>
-      <w:r>
-        <w:rPr>
-          <w:rFonts w:ascii="Arial" w:hAnsi="Arial" w:cs="Arial"/>
-          <w:sz w:val="20"/>
-          <w:szCs w:val="20"/>
-        </w:rPr>
-        <w:t>Angular.</w:t>
+        <w:t xml:space="preserve"> em Angular.</w:t>
       </w:r>
     </w:p>
     <w:p>
@@ -4066,8 +4056,6 @@
       <w:r>
         <w:t>di</w:t>
       </w:r>
-      <w:bookmarkStart w:id="6" w:name="_GoBack"/>
-      <w:bookmarkEnd w:id="6"/>
       <w:proofErr w:type="spellEnd"/>
     </w:p>
     <w:p>
@@ -4082,14 +4070,14 @@
           <w:lang w:val="pt-PT"/>
         </w:rPr>
       </w:pPr>
-      <w:bookmarkStart w:id="7" w:name="_Toc487620796"/>
+      <w:bookmarkStart w:id="6" w:name="_Toc487620796"/>
       <w:r>
         <w:rPr>
           <w:lang w:val="pt-PT"/>
         </w:rPr>
         <w:t>Cronograma</w:t>
       </w:r>
-      <w:bookmarkEnd w:id="7"/>
+      <w:bookmarkEnd w:id="6"/>
     </w:p>
     <w:p>
       <w:pPr>
@@ -4229,11 +4217,14 @@
               <w:cnfStyle w:val="000000100000" w:firstRow="0" w:lastRow="0" w:firstColumn="0" w:lastColumn="0" w:oddVBand="0" w:evenVBand="0" w:oddHBand="1" w:evenHBand="0" w:firstRowFirstColumn="0" w:firstRowLastColumn="0" w:lastRowFirstColumn="0" w:lastRowLastColumn="0"/>
             </w:pPr>
             <w:r>
-              <w:t xml:space="preserve">Gustavo Alonso, Pedro </w:t>
+              <w:t xml:space="preserve">Gustavo Alonso, </w:t>
+            </w:r>
+            <w:r>
+              <w:t xml:space="preserve">João Paulo </w:t>
             </w:r>
             <w:proofErr w:type="spellStart"/>
             <w:r>
-              <w:t>Fukuya</w:t>
+              <w:t>Yudi</w:t>
             </w:r>
             <w:proofErr w:type="spellEnd"/>
           </w:p>
@@ -4326,7 +4317,7 @@
               <w:cnfStyle w:val="000000000000" w:firstRow="0" w:lastRow="0" w:firstColumn="0" w:lastColumn="0" w:oddVBand="0" w:evenVBand="0" w:oddHBand="0" w:evenHBand="0" w:firstRowFirstColumn="0" w:firstRowLastColumn="0" w:lastRowFirstColumn="0" w:lastRowLastColumn="0"/>
             </w:pPr>
             <w:r>
-              <w:t xml:space="preserve">Gabriel Oliveira, João Paulo </w:t>
+              <w:t xml:space="preserve">Gustavo Alonso, João Paulo </w:t>
             </w:r>
             <w:proofErr w:type="spellStart"/>
             <w:r>
@@ -4386,10 +4377,7 @@
               <w:cnfStyle w:val="000000100000" w:firstRow="0" w:lastRow="0" w:firstColumn="0" w:lastColumn="0" w:oddVBand="0" w:evenVBand="0" w:oddHBand="1" w:evenHBand="0" w:firstRowFirstColumn="0" w:firstRowLastColumn="0" w:lastRowFirstColumn="0" w:lastRowLastColumn="0"/>
             </w:pPr>
             <w:r>
-              <w:t>Testes locais com</w:t>
-            </w:r>
-            <w:r>
-              <w:t xml:space="preserve"> </w:t>
+              <w:t xml:space="preserve">Testes locais com </w:t>
             </w:r>
             <w:proofErr w:type="spellStart"/>
             <w:r>
@@ -4411,8 +4399,18 @@
               <w:jc w:val="center"/>
               <w:cnfStyle w:val="000000100000" w:firstRow="0" w:lastRow="0" w:firstColumn="0" w:lastColumn="0" w:oddVBand="0" w:evenVBand="0" w:oddHBand="1" w:evenHBand="0" w:firstRowFirstColumn="0" w:firstRowLastColumn="0" w:lastRowFirstColumn="0" w:lastRowLastColumn="0"/>
             </w:pPr>
+            <w:proofErr w:type="spellStart"/>
             <w:r>
-              <w:t>Gustavo Alonso, Gabriel Oliveira</w:t>
+              <w:t>Pedo</w:t>
+            </w:r>
+            <w:proofErr w:type="spellEnd"/>
+            <w:r>
+              <w:t xml:space="preserve"> Fukuya</w:t>
+            </w:r>
+            <w:bookmarkStart w:id="7" w:name="_GoBack"/>
+            <w:bookmarkEnd w:id="7"/>
+            <w:r>
+              <w:t>, Gabriel Oliveira</w:t>
             </w:r>
           </w:p>
         </w:tc>
@@ -5374,6 +5372,7 @@
               <w:dataBinding w:prefixMappings="xmlns:ns0='http://schemas.openxmlformats.org/officeDocument/2006/extended-properties' " w:xpath="/ns0:Properties[1]/ns0:Manager[1]" w:storeItemID="{6668398D-A668-4E3E-A5EB-62B293D839F1}"/>
               <w:text/>
             </w:sdtPr>
+            <w:sdtEndPr/>
             <w:sdtContent>
               <w:r>
                 <w:t>&lt;CHP&gt; - &lt;Chamado Pro&gt;</w:t>
@@ -5394,6 +5393,7 @@
               <w:dataBinding w:prefixMappings="xmlns:ns0='http://purl.org/dc/elements/1.1/' xmlns:ns1='http://schemas.openxmlformats.org/package/2006/metadata/core-properties' " w:xpath="/ns1:coreProperties[1]/ns0:subject[1]" w:storeItemID="{6C3C8BC8-F283-45AE-878A-BAB7291924A1}"/>
               <w:text/>
             </w:sdtPr>
+            <w:sdtEndPr/>
             <w:sdtContent>
               <w:r>
                 <w:t>Versão &lt;1.0&gt;</w:t>
@@ -5446,7 +5446,7 @@
             <w:rPr>
               <w:noProof/>
             </w:rPr>
-            <w:t>6</w:t>
+            <w:t>7</w:t>
           </w:r>
           <w:r>
             <w:fldChar w:fldCharType="end"/>
@@ -5489,11 +5489,21 @@
     <w:r>
       <w:t xml:space="preserve">: </w:t>
     </w:r>
-    <w:fldSimple w:instr=" DOCPROPERTY  &quot;Versão Modelo&quot;  \* MERGEFORMAT ">
-      <w:r>
-        <w:t>1</w:t>
-      </w:r>
-    </w:fldSimple>
+    <w:r>
+      <w:fldChar w:fldCharType="begin"/>
+    </w:r>
+    <w:r>
+      <w:instrText xml:space="preserve"> DOCPROPERTY  "Versão Modelo"  \* MERGEFORMAT </w:instrText>
+    </w:r>
+    <w:r>
+      <w:fldChar w:fldCharType="separate"/>
+    </w:r>
+    <w:r>
+      <w:t>1</w:t>
+    </w:r>
+    <w:r>
+      <w:fldChar w:fldCharType="end"/>
+    </w:r>
   </w:p>
 </w:ftr>
 </file>
@@ -5651,7 +5661,7 @@
               <v:shape id="_x0000_i1025" type="#_x0000_t75" style="width:61.5pt;height:34.5pt">
                 <v:imagedata r:id="rId1" o:title=""/>
               </v:shape>
-              <o:OLEObject Type="Embed" ProgID="Word.Picture.8" ShapeID="_x0000_i1025" DrawAspect="Content" ObjectID="_1824533570" r:id="rId2"/>
+              <o:OLEObject Type="Embed" ProgID="Word.Picture.8" ShapeID="_x0000_i1025" DrawAspect="Content" ObjectID="_1824535145" r:id="rId2"/>
             </w:object>
           </w:r>
         </w:p>
@@ -5746,6 +5756,7 @@
           <w:dataBinding w:prefixMappings="xmlns:ns0='http://purl.org/dc/elements/1.1/' xmlns:ns1='http://schemas.openxmlformats.org/package/2006/metadata/core-properties' " w:xpath="/ns1:coreProperties[1]/ns0:title[1]" w:storeItemID="{6C3C8BC8-F283-45AE-878A-BAB7291924A1}"/>
           <w:text/>
         </w:sdtPr>
+        <w:sdtEndPr/>
         <w:sdtContent>
           <w:tc>
             <w:tcPr>
@@ -8122,6 +8133,7 @@
   <w:style w:type="character" w:default="1" w:styleId="Fontepargpadro">
     <w:name w:val="Default Paragraph Font"/>
     <w:uiPriority w:val="1"/>
+    <w:semiHidden/>
     <w:unhideWhenUsed/>
   </w:style>
   <w:style w:type="table" w:default="1" w:styleId="Tabelanormal">
@@ -8663,7 +8675,7 @@
     <w:sig w:usb0="E0002EFF" w:usb1="C000785B" w:usb2="00000009" w:usb3="00000000" w:csb0="000001FF" w:csb1="00000000"/>
   </w:font>
   <w:font w:name="MS Mincho">
-    <w:altName w:val="Yu Gothic UI"/>
+    <w:altName w:val="ＭＳ 明朝"/>
     <w:panose1 w:val="02020609040205080304"/>
     <w:charset w:val="80"/>
     <w:family w:val="roman"/>
@@ -8726,6 +8738,8 @@
   <w:rsids>
     <w:rsidRoot w:val="0031272D"/>
     <w:rsid w:val="0031272D"/>
+    <w:rsid w:val="00EF3FE1"/>
+    <w:rsid w:val="00FD11B3"/>
   </w:rsids>
   <m:mathPr>
     <m:mathFont m:val="Cambria Math"/>

</xml_diff>

<commit_message>
atualização guia de apresentação
</commit_message>
<xml_diff>
--- a/CHP/5.Implantação/CHP - Guia de Implantação.docx
+++ b/CHP/5.Implantação/CHP - Guia de Implantação.docx
@@ -7,6 +7,8 @@
       <w:pPr>
         <w:jc w:val="center"/>
       </w:pPr>
+      <w:bookmarkStart w:id="0" w:name="_GoBack"/>
+      <w:bookmarkEnd w:id="0"/>
       <w:r>
         <w:rPr>
           <w:noProof/>
@@ -323,29 +325,7 @@
                                     <w:szCs w:val="32"/>
                                     <w:lang w:val="pt-PT"/>
                                   </w:rPr>
-                                  <w:t>Versão &lt;</w:t>
-                                </w:r>
-                                <w:r>
-                                  <w:rPr>
-                                    <w:rFonts w:ascii="Segoe UI" w:hAnsi="Segoe UI" w:cs="Segoe UI"/>
-                                    <w:b w:val="0"/>
-                                    <w:color w:val="1D1B11" w:themeColor="background2" w:themeShade="1A"/>
-                                    <w:sz w:val="32"/>
-                                    <w:szCs w:val="32"/>
-                                    <w:lang w:val="pt-PT"/>
-                                  </w:rPr>
-                                  <w:t>1.0</w:t>
-                                </w:r>
-                                <w:r>
-                                  <w:rPr>
-                                    <w:rFonts w:ascii="Segoe UI" w:hAnsi="Segoe UI" w:cs="Segoe UI"/>
-                                    <w:b w:val="0"/>
-                                    <w:color w:val="1D1B11" w:themeColor="background2" w:themeShade="1A"/>
-                                    <w:sz w:val="32"/>
-                                    <w:szCs w:val="32"/>
-                                    <w:lang w:val="pt-PT"/>
-                                  </w:rPr>
-                                  <w:t>&gt;</w:t>
+                                  <w:t>Versão &lt;1.0&gt;</w:t>
                                 </w:r>
                               </w:p>
                             </w:sdtContent>
@@ -434,29 +414,7 @@
                               <w:szCs w:val="32"/>
                               <w:lang w:val="pt-PT"/>
                             </w:rPr>
-                            <w:t>Versão &lt;</w:t>
-                          </w:r>
-                          <w:r>
-                            <w:rPr>
-                              <w:rFonts w:ascii="Segoe UI" w:hAnsi="Segoe UI" w:cs="Segoe UI"/>
-                              <w:b w:val="0"/>
-                              <w:color w:val="1D1B11" w:themeColor="background2" w:themeShade="1A"/>
-                              <w:sz w:val="32"/>
-                              <w:szCs w:val="32"/>
-                              <w:lang w:val="pt-PT"/>
-                            </w:rPr>
-                            <w:t>1.0</w:t>
-                          </w:r>
-                          <w:r>
-                            <w:rPr>
-                              <w:rFonts w:ascii="Segoe UI" w:hAnsi="Segoe UI" w:cs="Segoe UI"/>
-                              <w:b w:val="0"/>
-                              <w:color w:val="1D1B11" w:themeColor="background2" w:themeShade="1A"/>
-                              <w:sz w:val="32"/>
-                              <w:szCs w:val="32"/>
-                              <w:lang w:val="pt-PT"/>
-                            </w:rPr>
-                            <w:t>&gt;</w:t>
+                            <w:t>Versão &lt;1.0&gt;</w:t>
                           </w:r>
                         </w:p>
                       </w:sdtContent>
@@ -631,39 +589,7 @@
                                     <w:color w:val="1D1B11" w:themeColor="background2" w:themeShade="1A"/>
                                     <w:sz w:val="40"/>
                                   </w:rPr>
-                                  <w:t>&lt;</w:t>
-                                </w:r>
-                                <w:r>
-                                  <w:rPr>
-                                    <w:rFonts w:ascii="Segoe UI" w:hAnsi="Segoe UI" w:cs="Segoe UI"/>
-                                    <w:color w:val="1D1B11" w:themeColor="background2" w:themeShade="1A"/>
-                                    <w:sz w:val="40"/>
-                                  </w:rPr>
-                                  <w:t>CHP</w:t>
-                                </w:r>
-                                <w:r>
-                                  <w:rPr>
-                                    <w:rFonts w:ascii="Segoe UI" w:hAnsi="Segoe UI" w:cs="Segoe UI"/>
-                                    <w:color w:val="1D1B11" w:themeColor="background2" w:themeShade="1A"/>
-                                    <w:sz w:val="40"/>
-                                  </w:rPr>
-                                  <w:t>&gt; - &lt;</w:t>
-                                </w:r>
-                                <w:r>
-                                  <w:rPr>
-                                    <w:rFonts w:ascii="Segoe UI" w:hAnsi="Segoe UI" w:cs="Segoe UI"/>
-                                    <w:color w:val="1D1B11" w:themeColor="background2" w:themeShade="1A"/>
-                                    <w:sz w:val="40"/>
-                                  </w:rPr>
-                                  <w:t>Chamado Pro</w:t>
-                                </w:r>
-                                <w:r>
-                                  <w:rPr>
-                                    <w:rFonts w:ascii="Segoe UI" w:hAnsi="Segoe UI" w:cs="Segoe UI"/>
-                                    <w:color w:val="1D1B11" w:themeColor="background2" w:themeShade="1A"/>
-                                    <w:sz w:val="40"/>
-                                  </w:rPr>
-                                  <w:t>&gt;</w:t>
+                                  <w:t>&lt;CHP&gt; - &lt;Chamado Pro&gt;</w:t>
                                 </w:r>
                               </w:p>
                             </w:sdtContent>
@@ -725,39 +651,7 @@
                               <w:color w:val="1D1B11" w:themeColor="background2" w:themeShade="1A"/>
                               <w:sz w:val="40"/>
                             </w:rPr>
-                            <w:t>&lt;</w:t>
-                          </w:r>
-                          <w:r>
-                            <w:rPr>
-                              <w:rFonts w:ascii="Segoe UI" w:hAnsi="Segoe UI" w:cs="Segoe UI"/>
-                              <w:color w:val="1D1B11" w:themeColor="background2" w:themeShade="1A"/>
-                              <w:sz w:val="40"/>
-                            </w:rPr>
-                            <w:t>CHP</w:t>
-                          </w:r>
-                          <w:r>
-                            <w:rPr>
-                              <w:rFonts w:ascii="Segoe UI" w:hAnsi="Segoe UI" w:cs="Segoe UI"/>
-                              <w:color w:val="1D1B11" w:themeColor="background2" w:themeShade="1A"/>
-                              <w:sz w:val="40"/>
-                            </w:rPr>
-                            <w:t>&gt; - &lt;</w:t>
-                          </w:r>
-                          <w:r>
-                            <w:rPr>
-                              <w:rFonts w:ascii="Segoe UI" w:hAnsi="Segoe UI" w:cs="Segoe UI"/>
-                              <w:color w:val="1D1B11" w:themeColor="background2" w:themeShade="1A"/>
-                              <w:sz w:val="40"/>
-                            </w:rPr>
-                            <w:t>Chamado Pro</w:t>
-                          </w:r>
-                          <w:r>
-                            <w:rPr>
-                              <w:rFonts w:ascii="Segoe UI" w:hAnsi="Segoe UI" w:cs="Segoe UI"/>
-                              <w:color w:val="1D1B11" w:themeColor="background2" w:themeShade="1A"/>
-                              <w:sz w:val="40"/>
-                            </w:rPr>
-                            <w:t>&gt;</w:t>
+                            <w:t>&lt;CHP&gt; - &lt;Chamado Pro&gt;</w:t>
                           </w:r>
                         </w:p>
                       </w:sdtContent>
@@ -994,7 +888,21 @@
               <w:rPr>
                 <w:color w:val="auto"/>
               </w:rPr>
-              <w:t>[Descrever as principais alterações realizadas no documento, evidenciando as seções ou capítulos alterados]</w:t>
+              <w:t xml:space="preserve">Primeira versão instável para desenvolvimento. Ambiente em </w:t>
+            </w:r>
+            <w:proofErr w:type="spellStart"/>
+            <w:r>
+              <w:rPr>
+                <w:color w:val="auto"/>
+              </w:rPr>
+              <w:t>Docker</w:t>
+            </w:r>
+            <w:proofErr w:type="spellEnd"/>
+            <w:r>
+              <w:rPr>
+                <w:color w:val="auto"/>
+              </w:rPr>
+              <w:t xml:space="preserve"> e pronto para subir em uma instância AWS.</w:t>
             </w:r>
           </w:p>
         </w:tc>
@@ -1015,6 +923,20 @@
               </w:rPr>
               <w:t>Gustavo Alonso</w:t>
             </w:r>
+            <w:r>
+              <w:rPr>
+                <w:color w:val="auto"/>
+              </w:rPr>
+              <w:t xml:space="preserve"> / João Paulo </w:t>
+            </w:r>
+            <w:proofErr w:type="spellStart"/>
+            <w:r>
+              <w:rPr>
+                <w:color w:val="auto"/>
+              </w:rPr>
+              <w:t>Yudi</w:t>
+            </w:r>
+            <w:proofErr w:type="spellEnd"/>
           </w:p>
         </w:tc>
       </w:tr>
@@ -1750,7 +1672,7 @@
           <w:rPr>
             <w:webHidden/>
           </w:rPr>
-          <w:t>6</w:t>
+          <w:t>7</w:t>
         </w:r>
         <w:r>
           <w:rPr>
@@ -1812,7 +1734,7 @@
           <w:rPr>
             <w:webHidden/>
           </w:rPr>
-          <w:t>6</w:t>
+          <w:t>7</w:t>
         </w:r>
         <w:r>
           <w:rPr>
@@ -1874,7 +1796,7 @@
           <w:rPr>
             <w:webHidden/>
           </w:rPr>
-          <w:t>7</w:t>
+          <w:t>8</w:t>
         </w:r>
         <w:r>
           <w:rPr>
@@ -1901,14 +1823,14 @@
       <w:r>
         <w:br w:type="page"/>
       </w:r>
-      <w:bookmarkStart w:id="0" w:name="_Toc104341857"/>
-      <w:bookmarkStart w:id="1" w:name="_Toc487620792"/>
+      <w:bookmarkStart w:id="1" w:name="_Toc104341857"/>
+      <w:bookmarkStart w:id="2" w:name="_Toc487620792"/>
       <w:r>
         <w:lastRenderedPageBreak/>
         <w:t>Introdução</w:t>
       </w:r>
-      <w:bookmarkEnd w:id="0"/>
       <w:bookmarkEnd w:id="1"/>
+      <w:bookmarkEnd w:id="2"/>
     </w:p>
     <w:p>
       <w:pPr>
@@ -2200,16 +2122,16 @@
           <w:rFonts w:cs="Arial"/>
         </w:rPr>
       </w:pPr>
-      <w:bookmarkStart w:id="2" w:name="_Toc104341861"/>
-      <w:bookmarkStart w:id="3" w:name="_Toc487620793"/>
+      <w:bookmarkStart w:id="3" w:name="_Toc104341861"/>
+      <w:bookmarkStart w:id="4" w:name="_Toc487620793"/>
       <w:r>
         <w:rPr>
           <w:rFonts w:cs="Arial"/>
         </w:rPr>
         <w:t>Referências</w:t>
       </w:r>
-      <w:bookmarkEnd w:id="2"/>
       <w:bookmarkEnd w:id="3"/>
+      <w:bookmarkEnd w:id="4"/>
     </w:p>
     <w:p>
       <w:pPr>
@@ -2499,11 +2421,11 @@
         </w:numPr>
         <w:ind w:left="0" w:firstLine="0"/>
       </w:pPr>
-      <w:bookmarkStart w:id="4" w:name="_Toc487620794"/>
+      <w:bookmarkStart w:id="5" w:name="_Toc487620794"/>
       <w:r>
         <w:t>Planejamento de Implantação</w:t>
       </w:r>
-      <w:bookmarkEnd w:id="4"/>
+      <w:bookmarkEnd w:id="5"/>
     </w:p>
     <w:p>
       <w:pPr>
@@ -3827,14 +3749,14 @@
           <w:lang w:val="pt-PT"/>
         </w:rPr>
       </w:pPr>
-      <w:bookmarkStart w:id="5" w:name="_Toc487620795"/>
+      <w:bookmarkStart w:id="6" w:name="_Toc487620795"/>
       <w:r>
         <w:rPr>
           <w:lang w:val="pt-PT"/>
         </w:rPr>
         <w:t>Responsabilidades</w:t>
       </w:r>
-      <w:bookmarkEnd w:id="5"/>
+      <w:bookmarkEnd w:id="6"/>
     </w:p>
     <w:p>
       <w:pPr>
@@ -4070,14 +3992,14 @@
           <w:lang w:val="pt-PT"/>
         </w:rPr>
       </w:pPr>
-      <w:bookmarkStart w:id="6" w:name="_Toc487620796"/>
+      <w:bookmarkStart w:id="7" w:name="_Toc487620796"/>
       <w:r>
         <w:rPr>
           <w:lang w:val="pt-PT"/>
         </w:rPr>
         <w:t>Cronograma</w:t>
       </w:r>
-      <w:bookmarkEnd w:id="6"/>
+      <w:bookmarkEnd w:id="7"/>
     </w:p>
     <w:p>
       <w:pPr>
@@ -4405,10 +4327,13 @@
             </w:r>
             <w:proofErr w:type="spellEnd"/>
             <w:r>
-              <w:t xml:space="preserve"> Fukuya</w:t>
+              <w:t xml:space="preserve"> </w:t>
             </w:r>
-            <w:bookmarkStart w:id="7" w:name="_GoBack"/>
-            <w:bookmarkEnd w:id="7"/>
+            <w:proofErr w:type="spellStart"/>
+            <w:r>
+              <w:t>Fukuya</w:t>
+            </w:r>
+            <w:proofErr w:type="spellEnd"/>
             <w:r>
               <w:t>, Gabriel Oliveira</w:t>
             </w:r>
@@ -4865,19 +4790,102 @@
           <w:lang w:eastAsia="en-US"/>
         </w:rPr>
       </w:pPr>
-    </w:p>
-    <w:p>
-      <w:pPr>
-        <w:pStyle w:val="Instruo"/>
-      </w:pPr>
-      <w:r>
-        <w:t xml:space="preserve">[Liste os recursos e suas fontes necessários para executar as atividades de </w:t>
-      </w:r>
-      <w:proofErr w:type="gramStart"/>
-      <w:r>
-        <w:t>implantação.]</w:t>
-      </w:r>
-      <w:proofErr w:type="gramEnd"/>
+      <w:r>
+        <w:rPr>
+          <w:lang w:eastAsia="en-US"/>
+        </w:rPr>
+        <w:t xml:space="preserve">A implantação do Chamado Pro requer um servidor capaz de executar </w:t>
+      </w:r>
+      <w:proofErr w:type="spellStart"/>
+      <w:r>
+        <w:rPr>
+          <w:lang w:eastAsia="en-US"/>
+        </w:rPr>
+        <w:t>Docker</w:t>
+      </w:r>
+      <w:proofErr w:type="spellEnd"/>
+      <w:r>
+        <w:rPr>
+          <w:lang w:eastAsia="en-US"/>
+        </w:rPr>
+        <w:t xml:space="preserve">, suporte ao banco </w:t>
+      </w:r>
+      <w:proofErr w:type="spellStart"/>
+      <w:r>
+        <w:rPr>
+          <w:lang w:eastAsia="en-US"/>
+        </w:rPr>
+        <w:t>PostgreSQL</w:t>
+      </w:r>
+      <w:proofErr w:type="spellEnd"/>
+      <w:r>
+        <w:rPr>
+          <w:lang w:eastAsia="en-US"/>
+        </w:rPr>
+        <w:t xml:space="preserve"> e ambiente com Java 17 e Node.js 20. Também são necessários </w:t>
+      </w:r>
+      <w:proofErr w:type="spellStart"/>
+      <w:r>
+        <w:rPr>
+          <w:lang w:eastAsia="en-US"/>
+        </w:rPr>
+        <w:t>Docker</w:t>
+      </w:r>
+      <w:proofErr w:type="spellEnd"/>
+      <w:r>
+        <w:rPr>
+          <w:lang w:eastAsia="en-US"/>
+        </w:rPr>
+        <w:t xml:space="preserve"> </w:t>
+      </w:r>
+      <w:proofErr w:type="spellStart"/>
+      <w:r>
+        <w:rPr>
+          <w:lang w:eastAsia="en-US"/>
+        </w:rPr>
+        <w:t>Compose</w:t>
+      </w:r>
+      <w:proofErr w:type="spellEnd"/>
+      <w:r>
+        <w:rPr>
+          <w:lang w:eastAsia="en-US"/>
+        </w:rPr>
+        <w:t xml:space="preserve"> e acesso à rede para comunicação entre </w:t>
+      </w:r>
+      <w:proofErr w:type="spellStart"/>
+      <w:r>
+        <w:rPr>
+          <w:lang w:eastAsia="en-US"/>
+        </w:rPr>
+        <w:t>frontend</w:t>
+      </w:r>
+      <w:proofErr w:type="spellEnd"/>
+      <w:r>
+        <w:rPr>
+          <w:lang w:eastAsia="en-US"/>
+        </w:rPr>
+        <w:t xml:space="preserve">, </w:t>
+      </w:r>
+      <w:proofErr w:type="spellStart"/>
+      <w:r>
+        <w:rPr>
+          <w:lang w:eastAsia="en-US"/>
+        </w:rPr>
+        <w:t>backend</w:t>
+      </w:r>
+      <w:proofErr w:type="spellEnd"/>
+      <w:r>
+        <w:rPr>
+          <w:lang w:eastAsia="en-US"/>
+        </w:rPr>
+        <w:t xml:space="preserve"> e banco de dados</w:t>
+      </w:r>
+      <w:r>
+        <w:rPr>
+          <w:lang w:eastAsia="en-US"/>
+        </w:rPr>
+        <w:t>.</w:t>
+      </w:r>
     </w:p>
     <w:p>
       <w:pPr>
@@ -4902,22 +4910,103 @@
     </w:p>
     <w:p>
       <w:pPr>
-        <w:pStyle w:val="Instruo"/>
-      </w:pPr>
-      <w:r>
-        <w:t>[</w:t>
-      </w:r>
-      <w:r>
-        <w:t xml:space="preserve">Descreva o local físico e infraestrutura necessária para implantar o </w:t>
-      </w:r>
-      <w:proofErr w:type="gramStart"/>
-      <w:r>
-        <w:t>produto</w:t>
-      </w:r>
-      <w:r>
-        <w:t>.]</w:t>
-      </w:r>
-      <w:proofErr w:type="gramEnd"/>
+        <w:rPr>
+          <w:lang w:val="pt-PT" w:eastAsia="en-US"/>
+        </w:rPr>
+      </w:pPr>
+      <w:r>
+        <w:rPr>
+          <w:lang w:val="pt-PT" w:eastAsia="en-US"/>
+        </w:rPr>
+        <w:t>A implantação do Chamado Pro ocorre em ambiente de nuvem AWS, utilizando os seguintes componentes:</w:t>
+      </w:r>
+    </w:p>
+    <w:p>
+      <w:pPr>
+        <w:rPr>
+          <w:lang w:val="pt-PT" w:eastAsia="en-US"/>
+        </w:rPr>
+      </w:pPr>
+    </w:p>
+    <w:p>
+      <w:pPr>
+        <w:ind w:firstLine="708"/>
+        <w:rPr>
+          <w:lang w:val="pt-PT" w:eastAsia="en-US"/>
+        </w:rPr>
+      </w:pPr>
+      <w:r>
+        <w:rPr>
+          <w:lang w:val="pt-PT" w:eastAsia="en-US"/>
+        </w:rPr>
+        <w:t xml:space="preserve">- </w:t>
+      </w:r>
+      <w:r>
+        <w:rPr>
+          <w:lang w:val="pt-PT" w:eastAsia="en-US"/>
+        </w:rPr>
+        <w:t>AWS EC2: Instância para execução do amb</w:t>
+      </w:r>
+      <w:r>
+        <w:rPr>
+          <w:lang w:val="pt-PT" w:eastAsia="en-US"/>
+        </w:rPr>
+        <w:t>iente Docker contendo backend, frontend e PostgreSQL.</w:t>
+      </w:r>
+    </w:p>
+    <w:p>
+      <w:pPr>
+        <w:rPr>
+          <w:lang w:val="pt-PT" w:eastAsia="en-US"/>
+        </w:rPr>
+      </w:pPr>
+    </w:p>
+    <w:p>
+      <w:pPr>
+        <w:ind w:firstLine="708"/>
+        <w:rPr>
+          <w:lang w:val="pt-PT" w:eastAsia="en-US"/>
+        </w:rPr>
+      </w:pPr>
+      <w:r>
+        <w:rPr>
+          <w:lang w:val="pt-PT" w:eastAsia="en-US"/>
+        </w:rPr>
+        <w:t xml:space="preserve">- </w:t>
+      </w:r>
+      <w:r>
+        <w:rPr>
+          <w:lang w:val="pt-PT" w:eastAsia="en-US"/>
+        </w:rPr>
+        <w:t>AWS VPC: Rede privada garantindo isolamento entre os serviços.</w:t>
+      </w:r>
+    </w:p>
+    <w:p>
+      <w:pPr>
+        <w:rPr>
+          <w:lang w:val="pt-PT" w:eastAsia="en-US"/>
+        </w:rPr>
+      </w:pPr>
+    </w:p>
+    <w:p>
+      <w:pPr>
+        <w:ind w:firstLine="708"/>
+        <w:rPr>
+          <w:lang w:val="pt-PT" w:eastAsia="en-US"/>
+        </w:rPr>
+      </w:pPr>
+      <w:r>
+        <w:rPr>
+          <w:lang w:val="pt-PT" w:eastAsia="en-US"/>
+        </w:rPr>
+        <w:t xml:space="preserve">- </w:t>
+      </w:r>
+      <w:r>
+        <w:rPr>
+          <w:lang w:val="pt-PT" w:eastAsia="en-US"/>
+        </w:rPr>
+        <w:t>AWS IAM: Controle de permissões e políticas de acesso.</w:t>
+      </w:r>
     </w:p>
     <w:p>
       <w:pPr>
@@ -4943,9 +5032,250 @@
     <w:p>
       <w:pPr>
         <w:pStyle w:val="Instruo"/>
-      </w:pPr>
-      <w:r>
-        <w:t>[Identifique o hardware necessário para execução do produto a ser implantado. Especifique modelo, versões e configurações. Forneça informações sobre suporte do fabricante e licenças.]</w:t>
+        <w:rPr>
+          <w:i w:val="0"/>
+          <w:color w:val="auto"/>
+        </w:rPr>
+      </w:pPr>
+      <w:r>
+        <w:rPr>
+          <w:i w:val="0"/>
+          <w:color w:val="auto"/>
+        </w:rPr>
+        <w:t xml:space="preserve">Servidor </w:t>
+      </w:r>
+      <w:proofErr w:type="spellStart"/>
+      <w:r>
+        <w:rPr>
+          <w:i w:val="0"/>
+          <w:color w:val="auto"/>
+        </w:rPr>
+        <w:t>Backend</w:t>
+      </w:r>
+      <w:proofErr w:type="spellEnd"/>
+      <w:r>
+        <w:rPr>
+          <w:i w:val="0"/>
+          <w:color w:val="auto"/>
+        </w:rPr>
+        <w:t>:</w:t>
+      </w:r>
+    </w:p>
+    <w:p>
+      <w:pPr>
+        <w:pStyle w:val="Instruo"/>
+        <w:ind w:firstLine="708"/>
+        <w:rPr>
+          <w:i w:val="0"/>
+          <w:color w:val="auto"/>
+        </w:rPr>
+      </w:pPr>
+      <w:r>
+        <w:rPr>
+          <w:i w:val="0"/>
+          <w:color w:val="auto"/>
+        </w:rPr>
+        <w:t xml:space="preserve">- </w:t>
+      </w:r>
+      <w:proofErr w:type="spellStart"/>
+      <w:proofErr w:type="gramStart"/>
+      <w:r>
+        <w:rPr>
+          <w:i w:val="0"/>
+          <w:color w:val="auto"/>
+        </w:rPr>
+        <w:t>vCPU</w:t>
+      </w:r>
+      <w:proofErr w:type="spellEnd"/>
+      <w:proofErr w:type="gramEnd"/>
+      <w:r>
+        <w:rPr>
+          <w:i w:val="0"/>
+          <w:color w:val="auto"/>
+        </w:rPr>
+        <w:t xml:space="preserve">: </w:t>
+      </w:r>
+      <w:r>
+        <w:rPr>
+          <w:i w:val="0"/>
+          <w:color w:val="auto"/>
+        </w:rPr>
+        <w:t xml:space="preserve">2 a 4 </w:t>
+      </w:r>
+      <w:proofErr w:type="spellStart"/>
+      <w:r>
+        <w:rPr>
+          <w:i w:val="0"/>
+          <w:color w:val="auto"/>
+        </w:rPr>
+        <w:t>vCPUs</w:t>
+      </w:r>
+      <w:proofErr w:type="spellEnd"/>
+    </w:p>
+    <w:p>
+      <w:pPr>
+        <w:pStyle w:val="Instruo"/>
+        <w:ind w:left="708"/>
+        <w:rPr>
+          <w:i w:val="0"/>
+          <w:color w:val="auto"/>
+        </w:rPr>
+      </w:pPr>
+      <w:r>
+        <w:rPr>
+          <w:i w:val="0"/>
+          <w:color w:val="auto"/>
+        </w:rPr>
+        <w:t xml:space="preserve">- </w:t>
+      </w:r>
+      <w:r>
+        <w:rPr>
+          <w:i w:val="0"/>
+          <w:color w:val="auto"/>
+        </w:rPr>
+        <w:t>RAM</w:t>
+      </w:r>
+      <w:r>
+        <w:rPr>
+          <w:i w:val="0"/>
+          <w:color w:val="auto"/>
+        </w:rPr>
+        <w:t xml:space="preserve">: </w:t>
+      </w:r>
+      <w:r>
+        <w:rPr>
+          <w:i w:val="0"/>
+          <w:color w:val="auto"/>
+        </w:rPr>
+        <w:t>4–8 GB</w:t>
+      </w:r>
+    </w:p>
+    <w:p>
+      <w:pPr>
+        <w:pStyle w:val="Instruo"/>
+        <w:ind w:left="708"/>
+        <w:rPr>
+          <w:i w:val="0"/>
+          <w:color w:val="auto"/>
+        </w:rPr>
+      </w:pPr>
+      <w:r>
+        <w:rPr>
+          <w:i w:val="0"/>
+          <w:color w:val="auto"/>
+        </w:rPr>
+        <w:t xml:space="preserve">- </w:t>
+      </w:r>
+      <w:r>
+        <w:rPr>
+          <w:i w:val="0"/>
+          <w:color w:val="auto"/>
+        </w:rPr>
+        <w:t>Disco</w:t>
+      </w:r>
+      <w:r>
+        <w:rPr>
+          <w:i w:val="0"/>
+          <w:color w:val="auto"/>
+        </w:rPr>
+        <w:t>: 20 GB</w:t>
+      </w:r>
+    </w:p>
+    <w:p>
+      <w:pPr>
+        <w:pStyle w:val="Instruo"/>
+        <w:ind w:left="708"/>
+        <w:rPr>
+          <w:i w:val="0"/>
+          <w:color w:val="auto"/>
+        </w:rPr>
+      </w:pPr>
+      <w:r>
+        <w:rPr>
+          <w:i w:val="0"/>
+          <w:color w:val="auto"/>
+        </w:rPr>
+        <w:t xml:space="preserve">- </w:t>
+      </w:r>
+      <w:r>
+        <w:rPr>
+          <w:i w:val="0"/>
+          <w:color w:val="auto"/>
+        </w:rPr>
+        <w:t>Rede</w:t>
+      </w:r>
+      <w:r>
+        <w:rPr>
+          <w:i w:val="0"/>
+          <w:color w:val="auto"/>
+        </w:rPr>
+        <w:t xml:space="preserve">: </w:t>
+      </w:r>
+      <w:r>
+        <w:rPr>
+          <w:i w:val="0"/>
+          <w:color w:val="auto"/>
+        </w:rPr>
+        <w:t>100–300 Mbps</w:t>
+      </w:r>
+    </w:p>
+    <w:p/>
+    <w:p>
+      <w:r>
+        <w:t>Banco de Dados (AWS RDS):</w:t>
+      </w:r>
+    </w:p>
+    <w:p>
+      <w:pPr>
+        <w:ind w:left="708"/>
+      </w:pPr>
+      <w:r>
+        <w:t xml:space="preserve">- </w:t>
+      </w:r>
+      <w:proofErr w:type="spellStart"/>
+      <w:r>
+        <w:t>Engine</w:t>
+      </w:r>
+      <w:proofErr w:type="spellEnd"/>
+      <w:r>
+        <w:t xml:space="preserve">: </w:t>
+      </w:r>
+      <w:proofErr w:type="spellStart"/>
+      <w:r>
+        <w:t>PostgreSQL</w:t>
+      </w:r>
+      <w:proofErr w:type="spellEnd"/>
+      <w:r>
+        <w:t xml:space="preserve"> 16</w:t>
+      </w:r>
+    </w:p>
+    <w:p>
+      <w:pPr>
+        <w:ind w:left="708"/>
+      </w:pPr>
+      <w:r>
+        <w:t>- Tipo: db.t</w:t>
+      </w:r>
+      <w:proofErr w:type="gramStart"/>
+      <w:r>
+        <w:t>3.micro</w:t>
+      </w:r>
+      <w:proofErr w:type="gramEnd"/>
+    </w:p>
+    <w:p>
+      <w:pPr>
+        <w:ind w:left="708"/>
+      </w:pPr>
+      <w:r>
+        <w:t>- Armazenamento: 20 GB (</w:t>
+      </w:r>
+      <w:proofErr w:type="spellStart"/>
+      <w:r>
+        <w:t>auto-scale</w:t>
+      </w:r>
+      <w:proofErr w:type="spellEnd"/>
+      <w:r>
+        <w:t xml:space="preserve"> habilitado)</w:t>
       </w:r>
     </w:p>
     <w:p>
@@ -4971,16 +5301,287 @@
     </w:p>
     <w:p>
       <w:pPr>
-        <w:pStyle w:val="Instruo"/>
-      </w:pPr>
-      <w:r>
-        <w:t xml:space="preserve">[Identifique o software necessário para execução do produto a ser implantado, por exemplo, SO,  Midlewares, SGBD, Servidores de Mensageria, etc. Especifique nome, versão e fabricante. Forneça informações sobre suporte do fabricante e </w:t>
-      </w:r>
-      <w:proofErr w:type="gramStart"/>
-      <w:r>
-        <w:t>licenças.]</w:t>
-      </w:r>
-      <w:proofErr w:type="gramEnd"/>
+        <w:rPr>
+          <w:lang w:val="pt-PT" w:eastAsia="en-US"/>
+        </w:rPr>
+      </w:pPr>
+      <w:r>
+        <w:rPr>
+          <w:lang w:val="pt-PT" w:eastAsia="en-US"/>
+        </w:rPr>
+        <w:t>Backend</w:t>
+      </w:r>
+      <w:r>
+        <w:rPr>
+          <w:lang w:val="pt-PT" w:eastAsia="en-US"/>
+        </w:rPr>
+        <w:t>:</w:t>
+      </w:r>
+    </w:p>
+    <w:p>
+      <w:pPr>
+        <w:ind w:firstLine="708"/>
+        <w:rPr>
+          <w:lang w:val="pt-PT" w:eastAsia="en-US"/>
+        </w:rPr>
+      </w:pPr>
+      <w:r>
+        <w:rPr>
+          <w:lang w:val="pt-PT" w:eastAsia="en-US"/>
+        </w:rPr>
+        <w:t xml:space="preserve">- </w:t>
+      </w:r>
+      <w:r>
+        <w:rPr>
+          <w:lang w:val="pt-PT" w:eastAsia="en-US"/>
+        </w:rPr>
+        <w:t>Java 17</w:t>
+      </w:r>
+    </w:p>
+    <w:p>
+      <w:pPr>
+        <w:ind w:firstLine="708"/>
+        <w:rPr>
+          <w:lang w:val="pt-PT" w:eastAsia="en-US"/>
+        </w:rPr>
+      </w:pPr>
+      <w:r>
+        <w:rPr>
+          <w:lang w:val="pt-PT" w:eastAsia="en-US"/>
+        </w:rPr>
+        <w:t>- Spring Boot 3.x</w:t>
+      </w:r>
+    </w:p>
+    <w:p>
+      <w:pPr>
+        <w:ind w:left="708"/>
+        <w:rPr>
+          <w:lang w:val="pt-PT" w:eastAsia="en-US"/>
+        </w:rPr>
+      </w:pPr>
+      <w:r>
+        <w:rPr>
+          <w:lang w:val="pt-PT" w:eastAsia="en-US"/>
+        </w:rPr>
+        <w:t xml:space="preserve">- </w:t>
+      </w:r>
+      <w:r>
+        <w:rPr>
+          <w:lang w:val="pt-PT" w:eastAsia="en-US"/>
+        </w:rPr>
+        <w:t>Maven 3.9.x</w:t>
+      </w:r>
+    </w:p>
+    <w:p>
+      <w:pPr>
+        <w:ind w:left="708"/>
+        <w:rPr>
+          <w:lang w:val="pt-PT" w:eastAsia="en-US"/>
+        </w:rPr>
+      </w:pPr>
+      <w:r>
+        <w:rPr>
+          <w:lang w:val="pt-PT" w:eastAsia="en-US"/>
+        </w:rPr>
+        <w:lastRenderedPageBreak/>
+        <w:t xml:space="preserve">- </w:t>
+      </w:r>
+      <w:r>
+        <w:rPr>
+          <w:lang w:val="pt-PT" w:eastAsia="en-US"/>
+        </w:rPr>
+        <w:t xml:space="preserve">PostgreSQL </w:t>
+      </w:r>
+      <w:r>
+        <w:rPr>
+          <w:lang w:val="pt-PT" w:eastAsia="en-US"/>
+        </w:rPr>
+        <w:t>17</w:t>
+      </w:r>
+    </w:p>
+    <w:p>
+      <w:pPr>
+        <w:rPr>
+          <w:lang w:val="pt-PT" w:eastAsia="en-US"/>
+        </w:rPr>
+      </w:pPr>
+    </w:p>
+    <w:p>
+      <w:pPr>
+        <w:rPr>
+          <w:lang w:val="pt-PT" w:eastAsia="en-US"/>
+        </w:rPr>
+      </w:pPr>
+      <w:r>
+        <w:rPr>
+          <w:lang w:val="pt-PT" w:eastAsia="en-US"/>
+        </w:rPr>
+        <w:t>Frontend</w:t>
+      </w:r>
+    </w:p>
+    <w:p>
+      <w:pPr>
+        <w:ind w:left="708"/>
+        <w:rPr>
+          <w:lang w:val="pt-PT" w:eastAsia="en-US"/>
+        </w:rPr>
+      </w:pPr>
+      <w:r>
+        <w:rPr>
+          <w:lang w:val="pt-PT" w:eastAsia="en-US"/>
+        </w:rPr>
+        <w:t>- Angular 17</w:t>
+      </w:r>
+    </w:p>
+    <w:p>
+      <w:pPr>
+        <w:ind w:firstLine="708"/>
+        <w:rPr>
+          <w:lang w:val="pt-PT" w:eastAsia="en-US"/>
+        </w:rPr>
+      </w:pPr>
+      <w:r>
+        <w:rPr>
+          <w:lang w:val="pt-PT" w:eastAsia="en-US"/>
+        </w:rPr>
+        <w:t>- Node.js 20 LTS</w:t>
+      </w:r>
+    </w:p>
+    <w:p>
+      <w:pPr>
+        <w:ind w:left="708"/>
+        <w:rPr>
+          <w:lang w:val="pt-PT" w:eastAsia="en-US"/>
+        </w:rPr>
+      </w:pPr>
+      <w:r>
+        <w:rPr>
+          <w:lang w:val="pt-PT" w:eastAsia="en-US"/>
+        </w:rPr>
+        <w:t>- NPM 10.x</w:t>
+      </w:r>
+    </w:p>
+    <w:p>
+      <w:pPr>
+        <w:ind w:left="708"/>
+        <w:rPr>
+          <w:lang w:val="pt-PT" w:eastAsia="en-US"/>
+        </w:rPr>
+      </w:pPr>
+      <w:r>
+        <w:rPr>
+          <w:lang w:val="pt-PT" w:eastAsia="en-US"/>
+        </w:rPr>
+        <w:t xml:space="preserve">- </w:t>
+      </w:r>
+      <w:r>
+        <w:rPr>
+          <w:lang w:val="pt-PT" w:eastAsia="en-US"/>
+        </w:rPr>
+        <w:t>NGINX (em caso de deploy via container)</w:t>
+      </w:r>
+    </w:p>
+    <w:p>
+      <w:pPr>
+        <w:rPr>
+          <w:lang w:val="pt-PT" w:eastAsia="en-US"/>
+        </w:rPr>
+      </w:pPr>
+    </w:p>
+    <w:p>
+      <w:pPr>
+        <w:rPr>
+          <w:lang w:val="pt-PT" w:eastAsia="en-US"/>
+        </w:rPr>
+      </w:pPr>
+      <w:r>
+        <w:rPr>
+          <w:lang w:val="pt-PT" w:eastAsia="en-US"/>
+        </w:rPr>
+        <w:t>DevOps / Infraestrutura</w:t>
+      </w:r>
+    </w:p>
+    <w:p>
+      <w:pPr>
+        <w:ind w:left="708"/>
+        <w:rPr>
+          <w:lang w:val="pt-PT" w:eastAsia="en-US"/>
+        </w:rPr>
+      </w:pPr>
+      <w:r>
+        <w:rPr>
+          <w:lang w:val="pt-PT" w:eastAsia="en-US"/>
+        </w:rPr>
+        <w:t xml:space="preserve">- </w:t>
+      </w:r>
+      <w:r>
+        <w:rPr>
+          <w:lang w:val="pt-PT" w:eastAsia="en-US"/>
+        </w:rPr>
+        <w:t>Docker 24+</w:t>
+      </w:r>
+    </w:p>
+    <w:p>
+      <w:pPr>
+        <w:ind w:left="708"/>
+        <w:rPr>
+          <w:lang w:val="pt-PT" w:eastAsia="en-US"/>
+        </w:rPr>
+      </w:pPr>
+      <w:r>
+        <w:rPr>
+          <w:lang w:val="pt-PT" w:eastAsia="en-US"/>
+        </w:rPr>
+        <w:t>- Docker Compose 2+</w:t>
+      </w:r>
+    </w:p>
+    <w:p>
+      <w:pPr>
+        <w:ind w:left="708"/>
+        <w:rPr>
+          <w:lang w:val="pt-PT" w:eastAsia="en-US"/>
+        </w:rPr>
+      </w:pPr>
+      <w:r>
+        <w:rPr>
+          <w:lang w:val="pt-PT" w:eastAsia="en-US"/>
+        </w:rPr>
+        <w:t>- AWS CLI v2</w:t>
+      </w:r>
+    </w:p>
+    <w:p>
+      <w:pPr>
+        <w:ind w:left="708"/>
+        <w:rPr>
+          <w:lang w:val="pt-PT" w:eastAsia="en-US"/>
+        </w:rPr>
+      </w:pPr>
+      <w:r>
+        <w:rPr>
+          <w:lang w:val="pt-PT" w:eastAsia="en-US"/>
+        </w:rPr>
+        <w:t>- GitHub para versionamento</w:t>
+      </w:r>
+    </w:p>
+    <w:p>
+      <w:pPr>
+        <w:ind w:left="708"/>
+        <w:rPr>
+          <w:lang w:val="pt-PT" w:eastAsia="en-US"/>
+        </w:rPr>
+      </w:pPr>
+      <w:r>
+        <w:rPr>
+          <w:lang w:val="pt-PT" w:eastAsia="en-US"/>
+        </w:rPr>
+        <w:t xml:space="preserve">- </w:t>
+      </w:r>
+      <w:r>
+        <w:rPr>
+          <w:lang w:val="pt-PT" w:eastAsia="en-US"/>
+        </w:rPr>
+        <w:t>CloudWatch (logs e monitoramento)</w:t>
+      </w:r>
     </w:p>
     <w:p>
       <w:pPr>
@@ -5005,18 +5606,143 @@
     </w:p>
     <w:p>
       <w:pPr>
-        <w:pStyle w:val="Instruo"/>
-      </w:pPr>
-      <w:r>
-        <w:t xml:space="preserve">[Identifique os recursos humanos necessários para execução da instalação ou implantação do produto, por exemplo, um implementador, um implantador e um </w:t>
-      </w:r>
-      <w:proofErr w:type="gramStart"/>
-      <w:r>
-        <w:t>testador.]</w:t>
-      </w:r>
-      <w:proofErr w:type="gramEnd"/>
-    </w:p>
-    <w:p/>
+        <w:rPr>
+          <w:color w:val="auto"/>
+        </w:rPr>
+      </w:pPr>
+      <w:r>
+        <w:rPr>
+          <w:color w:val="auto"/>
+        </w:rPr>
+        <w:t>Implantador:</w:t>
+      </w:r>
+      <w:r>
+        <w:rPr>
+          <w:color w:val="auto"/>
+        </w:rPr>
+        <w:t xml:space="preserve"> Realiza a instalação, ajusta variáveis de ambiente, executa o </w:t>
+      </w:r>
+      <w:proofErr w:type="spellStart"/>
+      <w:r>
+        <w:rPr>
+          <w:color w:val="auto"/>
+        </w:rPr>
+        <w:t>Docker</w:t>
+      </w:r>
+      <w:proofErr w:type="spellEnd"/>
+      <w:r>
+        <w:rPr>
+          <w:color w:val="auto"/>
+        </w:rPr>
+        <w:t xml:space="preserve"> e valida funcionamento.</w:t>
+      </w:r>
+    </w:p>
+    <w:p>
+      <w:pPr>
+        <w:rPr>
+          <w:color w:val="auto"/>
+        </w:rPr>
+      </w:pPr>
+      <w:r>
+        <w:rPr>
+          <w:color w:val="auto"/>
+        </w:rPr>
+        <w:t xml:space="preserve">Desenvolvedor </w:t>
+      </w:r>
+      <w:proofErr w:type="spellStart"/>
+      <w:r>
+        <w:rPr>
+          <w:color w:val="auto"/>
+        </w:rPr>
+        <w:t>Full-Stack</w:t>
+      </w:r>
+      <w:proofErr w:type="spellEnd"/>
+      <w:r>
+        <w:rPr>
+          <w:color w:val="auto"/>
+        </w:rPr>
+        <w:t xml:space="preserve">: </w:t>
+      </w:r>
+      <w:r>
+        <w:rPr>
+          <w:color w:val="auto"/>
+        </w:rPr>
+        <w:t>Suporte técnico em casos de incompatibilidade, correções rápidas e ajustes no código.</w:t>
+      </w:r>
+    </w:p>
+    <w:p>
+      <w:pPr>
+        <w:rPr>
+          <w:color w:val="auto"/>
+        </w:rPr>
+      </w:pPr>
+      <w:proofErr w:type="spellStart"/>
+      <w:r>
+        <w:rPr>
+          <w:color w:val="auto"/>
+        </w:rPr>
+        <w:t>DevOps</w:t>
+      </w:r>
+      <w:proofErr w:type="spellEnd"/>
+      <w:r>
+        <w:rPr>
+          <w:color w:val="auto"/>
+        </w:rPr>
+        <w:t xml:space="preserve">: </w:t>
+      </w:r>
+      <w:r>
+        <w:rPr>
+          <w:color w:val="auto"/>
+        </w:rPr>
+        <w:t>Confi</w:t>
+      </w:r>
+      <w:r>
+        <w:rPr>
+          <w:color w:val="auto"/>
+        </w:rPr>
+        <w:t>gura AWS, CI/CD, RDS, VPC e ECR</w:t>
+      </w:r>
+      <w:r>
+        <w:rPr>
+          <w:color w:val="auto"/>
+        </w:rPr>
+        <w:t>.</w:t>
+      </w:r>
+    </w:p>
+    <w:p>
+      <w:pPr>
+        <w:rPr>
+          <w:color w:val="auto"/>
+        </w:rPr>
+      </w:pPr>
+      <w:proofErr w:type="spellStart"/>
+      <w:r>
+        <w:rPr>
+          <w:color w:val="auto"/>
+        </w:rPr>
+        <w:t>Tester</w:t>
+      </w:r>
+      <w:proofErr w:type="spellEnd"/>
+      <w:r>
+        <w:rPr>
+          <w:color w:val="auto"/>
+        </w:rPr>
+        <w:t>:</w:t>
+      </w:r>
+      <w:r>
+        <w:rPr>
+          <w:color w:val="auto"/>
+        </w:rPr>
+        <w:tab/>
+        <w:t>Realiza testes após a implantação para garantir estabi</w:t>
+      </w:r>
+      <w:r>
+        <w:rPr>
+          <w:color w:val="auto"/>
+        </w:rPr>
+        <w:t>lidade.</w:t>
+      </w:r>
+    </w:p>
     <w:p>
       <w:pPr>
         <w:pStyle w:val="Ttulo1"/>
@@ -5036,47 +5762,774 @@
       <w:bookmarkEnd w:id="13"/>
     </w:p>
     <w:p>
-      <w:pPr>
-        <w:pStyle w:val="Instruo"/>
-      </w:pPr>
+      <w:r>
+        <w:t>1) Preparação do Ambiente</w:t>
+      </w:r>
+    </w:p>
+    <w:p>
+      <w:pPr>
+        <w:ind w:firstLine="708"/>
+      </w:pPr>
+      <w:r>
+        <w:t xml:space="preserve">- Criar repositório no AWS ECR para </w:t>
+      </w:r>
+      <w:proofErr w:type="spellStart"/>
+      <w:r>
+        <w:t>backend</w:t>
+      </w:r>
+      <w:proofErr w:type="spellEnd"/>
+      <w:r>
+        <w:t xml:space="preserve"> e </w:t>
+      </w:r>
+      <w:proofErr w:type="spellStart"/>
+      <w:r>
+        <w:t>frontend</w:t>
+      </w:r>
+      <w:proofErr w:type="spellEnd"/>
+      <w:r>
+        <w:t>. (</w:t>
+      </w:r>
       <w:proofErr w:type="gramStart"/>
       <w:r>
-        <w:t>[Descreva</w:t>
+        <w:t>t</w:t>
       </w:r>
       <w:proofErr w:type="gramEnd"/>
       <w:r>
-        <w:t xml:space="preserve"> o </w:t>
-      </w:r>
-      <w:r>
-        <w:t xml:space="preserve">roteiro de </w:t>
-      </w:r>
-      <w:r>
-        <w:t>implantação</w:t>
-      </w:r>
-      <w:r>
-        <w:t xml:space="preserve"> passo a passo</w:t>
-      </w:r>
+        <w:t>3.micro)</w:t>
+      </w:r>
+    </w:p>
+    <w:p>
+      <w:pPr>
+        <w:ind w:firstLine="708"/>
+      </w:pPr>
+      <w:r>
+        <w:t>- Criar e configurar a VPC:</w:t>
+      </w:r>
+    </w:p>
+    <w:p>
+      <w:pPr>
+        <w:ind w:left="708" w:firstLine="708"/>
+      </w:pPr>
+      <w:r>
+        <w:t xml:space="preserve">- </w:t>
+      </w:r>
+      <w:r>
+        <w:t>Criar VPC dedicada (CIDR ex.: 10.0.0.0/16).</w:t>
+      </w:r>
+    </w:p>
+    <w:p>
+      <w:pPr>
+        <w:ind w:left="708" w:firstLine="708"/>
+      </w:pPr>
+      <w:r>
+        <w:t xml:space="preserve">- </w:t>
+      </w:r>
+      <w:r>
+        <w:t xml:space="preserve">Criar </w:t>
+      </w:r>
+      <w:proofErr w:type="spellStart"/>
+      <w:r>
+        <w:t>subnets</w:t>
+      </w:r>
+      <w:proofErr w:type="spellEnd"/>
+      <w:r>
+        <w:t xml:space="preserve"> públicas para a EC2 e Internet Gateway.</w:t>
+      </w:r>
+    </w:p>
+    <w:p>
+      <w:pPr>
+        <w:ind w:left="708" w:firstLine="708"/>
+      </w:pPr>
+      <w:r>
+        <w:t xml:space="preserve">- </w:t>
+      </w:r>
+      <w:r>
+        <w:t>Associar rota 0.0.0.0/</w:t>
+      </w:r>
+      <w:r>
+        <w:t>0 para permitir acesso externo.</w:t>
+      </w:r>
+    </w:p>
+    <w:p>
+      <w:pPr>
+        <w:ind w:left="708" w:firstLine="708"/>
+      </w:pPr>
+      <w:r>
+        <w:t xml:space="preserve">- </w:t>
+      </w:r>
+      <w:r>
+        <w:t>Cr</w:t>
+      </w:r>
+      <w:r>
+        <w:t xml:space="preserve">iar Security </w:t>
+      </w:r>
+      <w:proofErr w:type="spellStart"/>
+      <w:r>
+        <w:t>Groups</w:t>
+      </w:r>
+      <w:proofErr w:type="spellEnd"/>
+      <w:r>
+        <w:t xml:space="preserve"> permitindo:</w:t>
+      </w:r>
+    </w:p>
+    <w:p>
+      <w:pPr>
+        <w:ind w:left="1416" w:firstLine="708"/>
+      </w:pPr>
+      <w:r>
+        <w:t xml:space="preserve">- </w:t>
+      </w:r>
+      <w:r>
+        <w:t>Porta 22 (SSH) — opcional e r</w:t>
+      </w:r>
+      <w:r>
+        <w:t>estrita ao IP do administrador.</w:t>
+      </w:r>
+    </w:p>
+    <w:p>
+      <w:pPr>
+        <w:ind w:left="1416" w:firstLine="708"/>
+      </w:pPr>
+      <w:r>
+        <w:t xml:space="preserve">- </w:t>
+      </w:r>
+      <w:r>
+        <w:t>P</w:t>
+      </w:r>
+      <w:r>
+        <w:t xml:space="preserve">orta 80 (HTTP) para o </w:t>
+      </w:r>
+      <w:proofErr w:type="spellStart"/>
+      <w:r>
+        <w:t>frontend</w:t>
+      </w:r>
+      <w:proofErr w:type="spellEnd"/>
       <w:r>
         <w:t>.</w:t>
       </w:r>
     </w:p>
     <w:p>
       <w:pPr>
-        <w:pStyle w:val="Instruo"/>
-      </w:pPr>
-      <w:r>
-        <w:t xml:space="preserve">Se for o caso, defina um roteiro para o produto todo e outros para as entregas intermediárias. Nesse caso, este guia deve ser preenchido por partes, conforme as liberações vão </w:t>
-      </w:r>
+        <w:ind w:left="1416" w:firstLine="708"/>
+      </w:pPr>
+      <w:r>
+        <w:t xml:space="preserve">- </w:t>
+      </w:r>
+      <w:r>
+        <w:t xml:space="preserve">Porta 8080 </w:t>
+      </w:r>
+      <w:r>
+        <w:t xml:space="preserve">para comunicação com o </w:t>
+      </w:r>
+      <w:proofErr w:type="spellStart"/>
+      <w:r>
+        <w:t>backend</w:t>
+      </w:r>
+      <w:proofErr w:type="spellEnd"/>
+      <w:r>
+        <w:t>.</w:t>
+      </w:r>
+    </w:p>
+    <w:p>
+      <w:pPr>
+        <w:ind w:left="1416" w:firstLine="708"/>
+      </w:pPr>
+      <w:r>
+        <w:t xml:space="preserve">- </w:t>
+      </w:r>
+      <w:r>
+        <w:t xml:space="preserve">Acesso ao </w:t>
+      </w:r>
+      <w:proofErr w:type="spellStart"/>
+      <w:r>
+        <w:t>Postgres</w:t>
+      </w:r>
+      <w:proofErr w:type="spellEnd"/>
+      <w:r>
+        <w:t xml:space="preserve"> apenas pela próp</w:t>
+      </w:r>
+      <w:r>
+        <w:t>ria EC2 ou containers internos.</w:t>
+      </w:r>
+    </w:p>
+    <w:p>
+      <w:pPr>
+        <w:ind w:left="708" w:firstLine="708"/>
+      </w:pPr>
+      <w:r>
+        <w:t xml:space="preserve">- </w:t>
+      </w:r>
+      <w:r>
+        <w:t>Validar conectividade entre os serviços.</w:t>
+      </w:r>
+    </w:p>
+    <w:p>
+      <w:pPr>
+        <w:ind w:firstLine="708"/>
+      </w:pPr>
+    </w:p>
+    <w:p>
+      <w:r>
+        <w:t xml:space="preserve">2) Build das Imagens </w:t>
+      </w:r>
+      <w:proofErr w:type="spellStart"/>
+      <w:r>
+        <w:t>Docker</w:t>
+      </w:r>
+      <w:proofErr w:type="spellEnd"/>
+    </w:p>
+    <w:p>
+      <w:r>
+        <w:tab/>
+        <w:t>-Instalar na instância as dependências (</w:t>
+      </w:r>
+      <w:proofErr w:type="spellStart"/>
+      <w:r>
+        <w:t>Git</w:t>
+      </w:r>
+      <w:proofErr w:type="spellEnd"/>
+      <w:r>
+        <w:t xml:space="preserve">, </w:t>
+      </w:r>
+      <w:proofErr w:type="spellStart"/>
+      <w:r>
+        <w:t>Docker</w:t>
+      </w:r>
+      <w:proofErr w:type="spellEnd"/>
+      <w:r>
+        <w:t xml:space="preserve">, </w:t>
+      </w:r>
+      <w:proofErr w:type="spellStart"/>
+      <w:r>
+        <w:t>Docker-Compose</w:t>
+      </w:r>
+      <w:proofErr w:type="spellEnd"/>
+      <w:r>
+        <w:t>)</w:t>
+      </w:r>
+    </w:p>
+    <w:p>
+      <w:r>
+        <w:tab/>
+      </w:r>
+      <w:r>
+        <w:tab/>
+        <w:t xml:space="preserve">- </w:t>
+      </w:r>
+      <w:proofErr w:type="spellStart"/>
       <w:proofErr w:type="gramStart"/>
       <w:r>
-        <w:t>ocorrendo.</w:t>
-      </w:r>
-      <w:r>
-        <w:t>]</w:t>
-      </w:r>
+        <w:t>sudo</w:t>
+      </w:r>
+      <w:proofErr w:type="spellEnd"/>
       <w:proofErr w:type="gramEnd"/>
+      <w:r>
+        <w:t xml:space="preserve"> </w:t>
+      </w:r>
+      <w:proofErr w:type="spellStart"/>
+      <w:r>
+        <w:t>yum</w:t>
+      </w:r>
+      <w:proofErr w:type="spellEnd"/>
+      <w:r>
+        <w:t xml:space="preserve"> </w:t>
+      </w:r>
+      <w:proofErr w:type="spellStart"/>
+      <w:r>
+        <w:t>update</w:t>
+      </w:r>
+      <w:proofErr w:type="spellEnd"/>
+      <w:r>
+        <w:t xml:space="preserve"> -y</w:t>
+      </w:r>
+    </w:p>
+    <w:p>
+      <w:pPr>
+        <w:ind w:left="1416"/>
+      </w:pPr>
+      <w:r>
+        <w:t xml:space="preserve">- </w:t>
+      </w:r>
+      <w:proofErr w:type="spellStart"/>
+      <w:proofErr w:type="gramStart"/>
+      <w:r>
+        <w:t>sudo</w:t>
+      </w:r>
+      <w:proofErr w:type="spellEnd"/>
+      <w:proofErr w:type="gramEnd"/>
+      <w:r>
+        <w:t xml:space="preserve"> </w:t>
+      </w:r>
+      <w:proofErr w:type="spellStart"/>
+      <w:r>
+        <w:t>yum</w:t>
+      </w:r>
+      <w:proofErr w:type="spellEnd"/>
+      <w:r>
+        <w:t xml:space="preserve"> </w:t>
+      </w:r>
+      <w:proofErr w:type="spellStart"/>
+      <w:r>
+        <w:t>install</w:t>
+      </w:r>
+      <w:proofErr w:type="spellEnd"/>
+      <w:r>
+        <w:t xml:space="preserve"> </w:t>
+      </w:r>
+      <w:proofErr w:type="spellStart"/>
+      <w:r>
+        <w:t>git</w:t>
+      </w:r>
+      <w:proofErr w:type="spellEnd"/>
+      <w:r>
+        <w:t xml:space="preserve"> -y</w:t>
+      </w:r>
+    </w:p>
+    <w:p>
+      <w:pPr>
+        <w:ind w:left="1416"/>
+      </w:pPr>
+      <w:r>
+        <w:t xml:space="preserve">- </w:t>
+      </w:r>
+      <w:proofErr w:type="spellStart"/>
+      <w:proofErr w:type="gramStart"/>
+      <w:r>
+        <w:t>sudo</w:t>
+      </w:r>
+      <w:proofErr w:type="spellEnd"/>
+      <w:proofErr w:type="gramEnd"/>
+      <w:r>
+        <w:t xml:space="preserve"> </w:t>
+      </w:r>
+      <w:proofErr w:type="spellStart"/>
+      <w:r>
+        <w:t>yum</w:t>
+      </w:r>
+      <w:proofErr w:type="spellEnd"/>
+      <w:r>
+        <w:t xml:space="preserve"> </w:t>
+      </w:r>
+      <w:proofErr w:type="spellStart"/>
+      <w:r>
+        <w:t>install</w:t>
+      </w:r>
+      <w:proofErr w:type="spellEnd"/>
+      <w:r>
+        <w:t xml:space="preserve"> </w:t>
+      </w:r>
+      <w:proofErr w:type="spellStart"/>
+      <w:r>
+        <w:t>docker</w:t>
+      </w:r>
+      <w:proofErr w:type="spellEnd"/>
+      <w:r>
+        <w:t xml:space="preserve"> -y</w:t>
+      </w:r>
+    </w:p>
+    <w:p>
+      <w:pPr>
+        <w:ind w:left="1416"/>
+      </w:pPr>
+      <w:r>
+        <w:t xml:space="preserve">- </w:t>
+      </w:r>
+      <w:proofErr w:type="spellStart"/>
+      <w:proofErr w:type="gramStart"/>
+      <w:r>
+        <w:t>sudo</w:t>
+      </w:r>
+      <w:proofErr w:type="spellEnd"/>
+      <w:proofErr w:type="gramEnd"/>
+      <w:r>
+        <w:t xml:space="preserve"> </w:t>
+      </w:r>
+      <w:proofErr w:type="spellStart"/>
+      <w:r>
+        <w:t>systemctl</w:t>
+      </w:r>
+      <w:proofErr w:type="spellEnd"/>
+      <w:r>
+        <w:t xml:space="preserve"> </w:t>
+      </w:r>
+      <w:proofErr w:type="spellStart"/>
+      <w:r>
+        <w:t>enable</w:t>
+      </w:r>
+      <w:proofErr w:type="spellEnd"/>
+      <w:r>
+        <w:t xml:space="preserve"> </w:t>
+      </w:r>
+      <w:proofErr w:type="spellStart"/>
+      <w:r>
+        <w:t>docker</w:t>
+      </w:r>
+      <w:proofErr w:type="spellEnd"/>
+    </w:p>
+    <w:p>
+      <w:pPr>
+        <w:ind w:left="1416"/>
+      </w:pPr>
+      <w:r>
+        <w:t xml:space="preserve">- </w:t>
+      </w:r>
+      <w:proofErr w:type="spellStart"/>
+      <w:proofErr w:type="gramStart"/>
+      <w:r>
+        <w:t>sudo</w:t>
+      </w:r>
+      <w:proofErr w:type="spellEnd"/>
+      <w:proofErr w:type="gramEnd"/>
+      <w:r>
+        <w:t xml:space="preserve"> </w:t>
+      </w:r>
+      <w:proofErr w:type="spellStart"/>
+      <w:r>
+        <w:t>systemctl</w:t>
+      </w:r>
+      <w:proofErr w:type="spellEnd"/>
+      <w:r>
+        <w:t xml:space="preserve"> start </w:t>
+      </w:r>
+      <w:proofErr w:type="spellStart"/>
+      <w:r>
+        <w:t>docker</w:t>
+      </w:r>
+      <w:proofErr w:type="spellEnd"/>
+    </w:p>
+    <w:p>
+      <w:pPr>
+        <w:ind w:left="1416"/>
+      </w:pPr>
+      <w:r>
+        <w:t xml:space="preserve">- </w:t>
+      </w:r>
+      <w:proofErr w:type="spellStart"/>
+      <w:proofErr w:type="gramStart"/>
+      <w:r>
+        <w:t>sudo</w:t>
+      </w:r>
+      <w:proofErr w:type="spellEnd"/>
+      <w:proofErr w:type="gramEnd"/>
+      <w:r>
+        <w:t xml:space="preserve"> </w:t>
+      </w:r>
+      <w:proofErr w:type="spellStart"/>
+      <w:r>
+        <w:t>usermod</w:t>
+      </w:r>
+      <w:proofErr w:type="spellEnd"/>
+      <w:r>
+        <w:t xml:space="preserve"> -</w:t>
+      </w:r>
+      <w:proofErr w:type="spellStart"/>
+      <w:r>
+        <w:t>aG</w:t>
+      </w:r>
+      <w:proofErr w:type="spellEnd"/>
+      <w:r>
+        <w:t xml:space="preserve"> </w:t>
+      </w:r>
+      <w:proofErr w:type="spellStart"/>
+      <w:r>
+        <w:t>docker</w:t>
+      </w:r>
+      <w:proofErr w:type="spellEnd"/>
+      <w:r>
+        <w:t xml:space="preserve"> ec2-user</w:t>
+      </w:r>
+    </w:p>
+    <w:p>
+      <w:pPr>
+        <w:ind w:left="1416"/>
+      </w:pPr>
+    </w:p>
+    <w:p>
+      <w:pPr>
+        <w:ind w:left="1416"/>
+      </w:pPr>
+      <w:r>
+        <w:t xml:space="preserve">- </w:t>
+      </w:r>
+      <w:proofErr w:type="spellStart"/>
+      <w:r>
+        <w:t>sudo</w:t>
+      </w:r>
+      <w:proofErr w:type="spellEnd"/>
+      <w:r>
+        <w:t xml:space="preserve"> </w:t>
+      </w:r>
+      <w:proofErr w:type="spellStart"/>
+      <w:r>
+        <w:t>curl</w:t>
+      </w:r>
+      <w:proofErr w:type="spellEnd"/>
+      <w:r>
+        <w:t xml:space="preserve"> -L "https://github.com/docker/compose/releases/download/v2.24.0/docker-compose-$(uname -</w:t>
+      </w:r>
+      <w:proofErr w:type="gramStart"/>
+      <w:r>
+        <w:t>s)-</w:t>
+      </w:r>
+      <w:proofErr w:type="gramEnd"/>
+      <w:r>
+        <w:t>$(</w:t>
+      </w:r>
+      <w:proofErr w:type="spellStart"/>
+      <w:r>
+        <w:t>uname</w:t>
+      </w:r>
+      <w:proofErr w:type="spellEnd"/>
+      <w:r>
+        <w:t xml:space="preserve"> -m)" -o /</w:t>
+      </w:r>
+      <w:proofErr w:type="spellStart"/>
+      <w:r>
+        <w:t>usr</w:t>
+      </w:r>
+      <w:proofErr w:type="spellEnd"/>
+      <w:r>
+        <w:t>/local/bin/</w:t>
+      </w:r>
+      <w:proofErr w:type="spellStart"/>
+      <w:r>
+        <w:t>docker-compose</w:t>
+      </w:r>
+      <w:proofErr w:type="spellEnd"/>
+    </w:p>
+    <w:p>
+      <w:pPr>
+        <w:ind w:left="1416"/>
+      </w:pPr>
+      <w:r>
+        <w:t xml:space="preserve">- </w:t>
+      </w:r>
+      <w:proofErr w:type="spellStart"/>
+      <w:proofErr w:type="gramStart"/>
+      <w:r>
+        <w:t>sudo</w:t>
+      </w:r>
+      <w:proofErr w:type="spellEnd"/>
+      <w:proofErr w:type="gramEnd"/>
+      <w:r>
+        <w:t xml:space="preserve"> </w:t>
+      </w:r>
+      <w:proofErr w:type="spellStart"/>
+      <w:r>
+        <w:t>chmod</w:t>
+      </w:r>
+      <w:proofErr w:type="spellEnd"/>
+      <w:r>
+        <w:t xml:space="preserve"> +x /</w:t>
+      </w:r>
+      <w:proofErr w:type="spellStart"/>
+      <w:r>
+        <w:t>usr</w:t>
+      </w:r>
+      <w:proofErr w:type="spellEnd"/>
+      <w:r>
+        <w:t>/local/bin/</w:t>
+      </w:r>
+      <w:proofErr w:type="spellStart"/>
+      <w:r>
+        <w:t>docker-compose</w:t>
+      </w:r>
+      <w:proofErr w:type="spellEnd"/>
+    </w:p>
+    <w:p>
+      <w:r>
+        <w:tab/>
+        <w:t>- Clonar projeto dentro da instância:</w:t>
+      </w:r>
+    </w:p>
+    <w:p>
+      <w:pPr>
+        <w:ind w:left="708" w:firstLine="708"/>
+      </w:pPr>
+      <w:r>
+        <w:t>“</w:t>
+      </w:r>
+      <w:proofErr w:type="spellStart"/>
+      <w:proofErr w:type="gramStart"/>
+      <w:r>
+        <w:t>git</w:t>
+      </w:r>
+      <w:proofErr w:type="spellEnd"/>
+      <w:proofErr w:type="gramEnd"/>
+      <w:r>
+        <w:t xml:space="preserve"> clone --recurse-</w:t>
+      </w:r>
+      <w:proofErr w:type="spellStart"/>
+      <w:r>
+        <w:t>submodules</w:t>
+      </w:r>
+      <w:proofErr w:type="spellEnd"/>
+      <w:r>
+        <w:t xml:space="preserve"> https://github.com/guualonso/chamado-pro.git</w:t>
+      </w:r>
+      <w:r>
+        <w:t>”</w:t>
+      </w:r>
+    </w:p>
+    <w:p>
+      <w:r>
+        <w:tab/>
+      </w:r>
+      <w:r>
+        <w:t xml:space="preserve">- Acessar a pasta do projeto e </w:t>
+      </w:r>
+      <w:proofErr w:type="spellStart"/>
+      <w:r>
+        <w:t>buildar</w:t>
+      </w:r>
+      <w:proofErr w:type="spellEnd"/>
+      <w:r>
+        <w:t xml:space="preserve"> as imagens:</w:t>
+      </w:r>
+    </w:p>
+    <w:p>
+      <w:r>
+        <w:tab/>
+      </w:r>
+      <w:r>
+        <w:tab/>
+      </w:r>
+      <w:proofErr w:type="spellStart"/>
+      <w:proofErr w:type="gramStart"/>
+      <w:r>
+        <w:t>cd</w:t>
+      </w:r>
+      <w:proofErr w:type="spellEnd"/>
+      <w:proofErr w:type="gramEnd"/>
+      <w:r>
+        <w:t xml:space="preserve"> chamado-pro/CHP/3.Implementacao</w:t>
+      </w:r>
+    </w:p>
+    <w:p>
+      <w:r>
+        <w:tab/>
+      </w:r>
+      <w:r>
+        <w:tab/>
+      </w:r>
+      <w:proofErr w:type="spellStart"/>
+      <w:proofErr w:type="gramStart"/>
+      <w:r>
+        <w:t>docker</w:t>
+      </w:r>
+      <w:proofErr w:type="gramEnd"/>
+      <w:r>
+        <w:t>-compose</w:t>
+      </w:r>
+      <w:proofErr w:type="spellEnd"/>
+      <w:r>
+        <w:t xml:space="preserve"> </w:t>
+      </w:r>
+      <w:proofErr w:type="spellStart"/>
+      <w:r>
+        <w:t>up</w:t>
+      </w:r>
+      <w:proofErr w:type="spellEnd"/>
+      <w:r>
+        <w:t xml:space="preserve"> -d –build</w:t>
+      </w:r>
     </w:p>
     <w:p/>
+    <w:p>
+      <w:r>
+        <w:lastRenderedPageBreak/>
+        <w:t xml:space="preserve">3) </w:t>
+      </w:r>
+      <w:r>
+        <w:t>Configuração Final</w:t>
+      </w:r>
+    </w:p>
+    <w:p>
+      <w:pPr>
+        <w:ind w:left="708"/>
+      </w:pPr>
+      <w:r>
+        <w:t>- Configurar DNS (</w:t>
+      </w:r>
+      <w:proofErr w:type="spellStart"/>
+      <w:r>
+        <w:t>Route</w:t>
+      </w:r>
+      <w:proofErr w:type="spellEnd"/>
+      <w:r>
+        <w:t xml:space="preserve"> 53).</w:t>
+      </w:r>
+    </w:p>
+    <w:p>
+      <w:pPr>
+        <w:ind w:left="708"/>
+      </w:pPr>
+      <w:r>
+        <w:t>- Ativar HTTPS com ACM.</w:t>
+      </w:r>
+    </w:p>
+    <w:p>
+      <w:pPr>
+        <w:ind w:left="708"/>
+      </w:pPr>
+      <w:r>
+        <w:t xml:space="preserve">- Validar logs no </w:t>
+      </w:r>
+      <w:proofErr w:type="spellStart"/>
+      <w:r>
+        <w:t>CloudWatch</w:t>
+      </w:r>
+      <w:proofErr w:type="spellEnd"/>
+      <w:r>
+        <w:t>.</w:t>
+      </w:r>
+    </w:p>
+    <w:p/>
+    <w:p>
+      <w:r>
+        <w:t>4) Validação</w:t>
+      </w:r>
+    </w:p>
+    <w:p>
+      <w:pPr>
+        <w:ind w:left="708"/>
+      </w:pPr>
+      <w:r>
+        <w:t>- Teste completo de fluxo de manter chamado.</w:t>
+      </w:r>
+    </w:p>
+    <w:p>
+      <w:pPr>
+        <w:ind w:left="708"/>
+      </w:pPr>
+      <w:r>
+        <w:t xml:space="preserve">- </w:t>
+      </w:r>
+      <w:proofErr w:type="spellStart"/>
+      <w:r>
+        <w:t>Login</w:t>
+      </w:r>
+      <w:proofErr w:type="spellEnd"/>
+      <w:r>
+        <w:t xml:space="preserve"> e autenticação JWT.</w:t>
+      </w:r>
+    </w:p>
+    <w:p>
+      <w:pPr>
+        <w:ind w:left="708"/>
+      </w:pPr>
+      <w:r>
+        <w:t>- Teste de permissões (ADMIN, USUARIO).</w:t>
+      </w:r>
+    </w:p>
+    <w:p>
+      <w:pPr>
+        <w:ind w:left="708"/>
+      </w:pPr>
+      <w:r>
+        <w:t>- Teste de performance e latência.</w:t>
+      </w:r>
+    </w:p>
     <w:p>
       <w:pPr>
         <w:pStyle w:val="Ttulo1"/>
@@ -5088,29 +6541,355 @@
       </w:pPr>
       <w:bookmarkStart w:id="14" w:name="_Toc487620803"/>
       <w:r>
-        <w:lastRenderedPageBreak/>
         <w:t>Treinamento e suporte</w:t>
       </w:r>
       <w:bookmarkEnd w:id="14"/>
     </w:p>
     <w:p>
       <w:pPr>
-        <w:pStyle w:val="Instruo"/>
-      </w:pPr>
-      <w:r>
-        <w:t>[Descreva o plano  para treinamento dos usuários de forma que eles possam utilizar o produto de acordo com suas necessidades.]</w:t>
-      </w:r>
-    </w:p>
-    <w:p/>
-    <w:p>
-      <w:pPr>
-        <w:pStyle w:val="Instruo"/>
-      </w:pPr>
-      <w:r>
-        <w:t>[Descreva o plano para suportar o produto implantado, considere, hardware, software e peopleware.]</w:t>
-      </w:r>
-    </w:p>
-    <w:p/>
+        <w:rPr>
+          <w:color w:val="auto"/>
+        </w:rPr>
+      </w:pPr>
+      <w:r>
+        <w:rPr>
+          <w:color w:val="auto"/>
+        </w:rPr>
+        <w:t>1) Treinamento</w:t>
+      </w:r>
+    </w:p>
+    <w:p>
+      <w:pPr>
+        <w:rPr>
+          <w:color w:val="auto"/>
+        </w:rPr>
+      </w:pPr>
+      <w:r>
+        <w:rPr>
+          <w:color w:val="auto"/>
+        </w:rPr>
+        <w:t>Um treinamento deve ser aplicad</w:t>
+      </w:r>
+      <w:r>
+        <w:rPr>
+          <w:color w:val="auto"/>
+        </w:rPr>
+        <w:t>o aos usuários finais cobrindo:</w:t>
+      </w:r>
+    </w:p>
+    <w:p>
+      <w:pPr>
+        <w:ind w:firstLine="708"/>
+        <w:rPr>
+          <w:color w:val="auto"/>
+        </w:rPr>
+      </w:pPr>
+      <w:r>
+        <w:rPr>
+          <w:color w:val="auto"/>
+        </w:rPr>
+        <w:t xml:space="preserve">- </w:t>
+      </w:r>
+      <w:r>
+        <w:rPr>
+          <w:color w:val="auto"/>
+        </w:rPr>
+        <w:t>Abertura de chamados.</w:t>
+      </w:r>
+    </w:p>
+    <w:p>
+      <w:pPr>
+        <w:ind w:firstLine="708"/>
+        <w:rPr>
+          <w:color w:val="auto"/>
+        </w:rPr>
+      </w:pPr>
+      <w:r>
+        <w:rPr>
+          <w:color w:val="auto"/>
+        </w:rPr>
+        <w:t xml:space="preserve">- </w:t>
+      </w:r>
+      <w:r>
+        <w:rPr>
+          <w:color w:val="auto"/>
+        </w:rPr>
+        <w:t>Atualização de status.</w:t>
+      </w:r>
+    </w:p>
+    <w:p>
+      <w:pPr>
+        <w:ind w:firstLine="708"/>
+        <w:rPr>
+          <w:color w:val="auto"/>
+        </w:rPr>
+      </w:pPr>
+      <w:r>
+        <w:rPr>
+          <w:color w:val="auto"/>
+        </w:rPr>
+        <w:t>- Consulta de informações.</w:t>
+      </w:r>
+    </w:p>
+    <w:p>
+      <w:pPr>
+        <w:ind w:left="708"/>
+        <w:rPr>
+          <w:color w:val="auto"/>
+        </w:rPr>
+      </w:pPr>
+      <w:r>
+        <w:rPr>
+          <w:color w:val="auto"/>
+        </w:rPr>
+        <w:t xml:space="preserve">- </w:t>
+      </w:r>
+      <w:r>
+        <w:rPr>
+          <w:color w:val="auto"/>
+        </w:rPr>
+        <w:t>Uso do painel administrativo.</w:t>
+      </w:r>
+    </w:p>
+    <w:p>
+      <w:pPr>
+        <w:ind w:left="708"/>
+        <w:rPr>
+          <w:color w:val="auto"/>
+        </w:rPr>
+      </w:pPr>
+      <w:r>
+        <w:rPr>
+          <w:color w:val="auto"/>
+        </w:rPr>
+        <w:t xml:space="preserve">- </w:t>
+      </w:r>
+      <w:r>
+        <w:rPr>
+          <w:color w:val="auto"/>
+        </w:rPr>
+        <w:t>B</w:t>
+      </w:r>
+      <w:r>
+        <w:rPr>
+          <w:color w:val="auto"/>
+        </w:rPr>
+        <w:t>oas práticas de uso do sistema.</w:t>
+      </w:r>
+    </w:p>
+    <w:p>
+      <w:pPr>
+        <w:rPr>
+          <w:color w:val="auto"/>
+        </w:rPr>
+      </w:pPr>
+      <w:r>
+        <w:rPr>
+          <w:color w:val="auto"/>
+        </w:rPr>
+        <w:t>Material entregue:</w:t>
+      </w:r>
+    </w:p>
+    <w:p>
+      <w:pPr>
+        <w:ind w:left="708"/>
+        <w:rPr>
+          <w:color w:val="auto"/>
+        </w:rPr>
+      </w:pPr>
+      <w:r>
+        <w:rPr>
+          <w:color w:val="auto"/>
+        </w:rPr>
+        <w:t>- Manual do Usuário (PDF)</w:t>
+      </w:r>
+    </w:p>
+    <w:p>
+      <w:pPr>
+        <w:ind w:left="708"/>
+        <w:rPr>
+          <w:color w:val="auto"/>
+        </w:rPr>
+      </w:pPr>
+      <w:r>
+        <w:rPr>
+          <w:color w:val="auto"/>
+        </w:rPr>
+        <w:t>- Vídeo de demonstração</w:t>
+      </w:r>
+    </w:p>
+    <w:p>
+      <w:pPr>
+        <w:ind w:left="708"/>
+        <w:rPr>
+          <w:color w:val="auto"/>
+        </w:rPr>
+      </w:pPr>
+      <w:r>
+        <w:rPr>
+          <w:color w:val="auto"/>
+        </w:rPr>
+        <w:t xml:space="preserve">- </w:t>
+      </w:r>
+      <w:r>
+        <w:rPr>
+          <w:color w:val="auto"/>
+        </w:rPr>
+        <w:t>Slides de apresentação do sistema</w:t>
+      </w:r>
+    </w:p>
+    <w:p>
+      <w:pPr>
+        <w:rPr>
+          <w:color w:val="auto"/>
+        </w:rPr>
+      </w:pPr>
+    </w:p>
+    <w:p>
+      <w:pPr>
+        <w:rPr>
+          <w:color w:val="auto"/>
+        </w:rPr>
+      </w:pPr>
+      <w:r>
+        <w:rPr>
+          <w:color w:val="auto"/>
+        </w:rPr>
+        <w:t>2) Suporte Pós-Implantação</w:t>
+      </w:r>
+    </w:p>
+    <w:p>
+      <w:pPr>
+        <w:rPr>
+          <w:color w:val="auto"/>
+        </w:rPr>
+      </w:pPr>
+      <w:r>
+        <w:rPr>
+          <w:color w:val="auto"/>
+        </w:rPr>
+        <w:t>Período de Estabilização (primeiros 15 dias)</w:t>
+      </w:r>
+    </w:p>
+    <w:p>
+      <w:pPr>
+        <w:ind w:firstLine="708"/>
+        <w:rPr>
+          <w:color w:val="auto"/>
+        </w:rPr>
+      </w:pPr>
+      <w:r>
+        <w:rPr>
+          <w:color w:val="auto"/>
+        </w:rPr>
+        <w:t xml:space="preserve">- </w:t>
+      </w:r>
+      <w:r>
+        <w:rPr>
+          <w:color w:val="auto"/>
+        </w:rPr>
+        <w:t>Suporte dedicad</w:t>
+      </w:r>
+      <w:r>
+        <w:rPr>
+          <w:color w:val="auto"/>
+        </w:rPr>
+        <w:t>o da equipe de desenvolvimento.</w:t>
+      </w:r>
+    </w:p>
+    <w:p>
+      <w:pPr>
+        <w:ind w:firstLine="708"/>
+        <w:rPr>
+          <w:color w:val="auto"/>
+        </w:rPr>
+      </w:pPr>
+      <w:r>
+        <w:rPr>
+          <w:color w:val="auto"/>
+        </w:rPr>
+        <w:t xml:space="preserve">- </w:t>
+      </w:r>
+      <w:r>
+        <w:rPr>
+          <w:color w:val="auto"/>
+        </w:rPr>
+        <w:t xml:space="preserve">Monitoramento ativo via </w:t>
+      </w:r>
+      <w:proofErr w:type="spellStart"/>
+      <w:r>
+        <w:rPr>
+          <w:color w:val="auto"/>
+        </w:rPr>
+        <w:t>C</w:t>
+      </w:r>
+      <w:r>
+        <w:rPr>
+          <w:color w:val="auto"/>
+        </w:rPr>
+        <w:t>loudWatch</w:t>
+      </w:r>
+      <w:proofErr w:type="spellEnd"/>
+      <w:r>
+        <w:rPr>
+          <w:color w:val="auto"/>
+        </w:rPr>
+        <w:t xml:space="preserve"> (CPU, memória, logs).</w:t>
+      </w:r>
+    </w:p>
+    <w:p>
+      <w:pPr>
+        <w:ind w:firstLine="708"/>
+        <w:rPr>
+          <w:color w:val="auto"/>
+        </w:rPr>
+      </w:pPr>
+      <w:r>
+        <w:rPr>
+          <w:color w:val="auto"/>
+        </w:rPr>
+        <w:t xml:space="preserve">- </w:t>
+      </w:r>
+      <w:r>
+        <w:rPr>
+          <w:color w:val="auto"/>
+        </w:rPr>
+        <w:t>Ajustes rápidos em containers e configurações AWS.</w:t>
+      </w:r>
+    </w:p>
+    <w:p>
+      <w:pPr>
+        <w:rPr>
+          <w:color w:val="auto"/>
+        </w:rPr>
+      </w:pPr>
+      <w:r>
+        <w:rPr>
+          <w:color w:val="auto"/>
+        </w:rPr>
+        <w:t>Suporte Contínuo</w:t>
+      </w:r>
+    </w:p>
+    <w:p>
+      <w:pPr>
+        <w:ind w:firstLine="708"/>
+        <w:rPr>
+          <w:color w:val="auto"/>
+        </w:rPr>
+      </w:pPr>
+      <w:r>
+        <w:rPr>
+          <w:color w:val="auto"/>
+        </w:rPr>
+        <w:t xml:space="preserve">- </w:t>
+      </w:r>
+      <w:r>
+        <w:rPr>
+          <w:color w:val="auto"/>
+        </w:rPr>
+        <w:t>Atualizações trimestrais do sistema.</w:t>
+      </w:r>
+    </w:p>
     <w:p/>
     <w:sectPr>
       <w:headerReference w:type="default" r:id="rId18"/>
@@ -5297,7 +7076,7 @@
             <w:rPr>
               <w:noProof/>
             </w:rPr>
-            <w:t>7</w:t>
+            <w:t>8</w:t>
           </w:r>
           <w:r>
             <w:rPr>
@@ -5446,7 +7225,7 @@
             <w:rPr>
               <w:noProof/>
             </w:rPr>
-            <w:t>7</w:t>
+            <w:t>8</w:t>
           </w:r>
           <w:r>
             <w:fldChar w:fldCharType="end"/>
@@ -5467,7 +7246,7 @@
             <w:rPr>
               <w:noProof/>
             </w:rPr>
-            <w:t>7</w:t>
+            <w:t>8</w:t>
           </w:r>
           <w:r>
             <w:fldChar w:fldCharType="end"/>
@@ -5661,7 +7440,7 @@
               <v:shape id="_x0000_i1025" type="#_x0000_t75" style="width:61.5pt;height:34.5pt">
                 <v:imagedata r:id="rId1" o:title=""/>
               </v:shape>
-              <o:OLEObject Type="Embed" ProgID="Word.Picture.8" ShapeID="_x0000_i1025" DrawAspect="Content" ObjectID="_1824535145" r:id="rId2"/>
+              <o:OLEObject Type="Embed" ProgID="Word.Picture.8" ShapeID="_x0000_i1025" DrawAspect="Content" ObjectID="_1825476806" r:id="rId2"/>
             </w:object>
           </w:r>
         </w:p>
@@ -8511,6 +10290,17 @@
       </w:tcPr>
     </w:tblStylePr>
   </w:style>
+  <w:style w:type="paragraph" w:styleId="PargrafodaLista">
+    <w:name w:val="List Paragraph"/>
+    <w:basedOn w:val="Normal"/>
+    <w:uiPriority w:val="34"/>
+    <w:qFormat/>
+    <w:rsid w:val="00CD40BA"/>
+    <w:pPr>
+      <w:ind w:left="720"/>
+      <w:contextualSpacing/>
+    </w:pPr>
+  </w:style>
 </w:styles>
 </file>
 
@@ -8702,7 +10492,7 @@
     <w:charset w:val="00"/>
     <w:family w:val="swiss"/>
     <w:pitch w:val="variable"/>
-    <w:sig w:usb0="E4002EFF" w:usb1="C000247B" w:usb2="00000009" w:usb3="00000000" w:csb0="000001FF" w:csb1="00000000"/>
+    <w:sig w:usb0="E4002EFF" w:usb1="C200247B" w:usb2="00000009" w:usb3="00000000" w:csb0="000001FF" w:csb1="00000000"/>
   </w:font>
   <w:font w:name="Cambria">
     <w:panose1 w:val="02040503050406030204"/>
@@ -8716,7 +10506,7 @@
     <w:charset w:val="00"/>
     <w:family w:val="swiss"/>
     <w:pitch w:val="variable"/>
-    <w:sig w:usb0="E4002EFF" w:usb1="C000247B" w:usb2="00000009" w:usb3="00000000" w:csb0="000001FF" w:csb1="00000000"/>
+    <w:sig w:usb0="E4002EFF" w:usb1="C200247B" w:usb2="00000009" w:usb3="00000000" w:csb0="000001FF" w:csb1="00000000"/>
   </w:font>
 </w:fonts>
 </file>
@@ -8737,8 +10527,10 @@
   </w:compat>
   <w:rsids>
     <w:rsidRoot w:val="0031272D"/>
+    <w:rsid w:val="00255B8E"/>
     <w:rsid w:val="0031272D"/>
     <w:rsid w:val="00EF3FE1"/>
+    <w:rsid w:val="00F261B2"/>
     <w:rsid w:val="00FD11B3"/>
   </w:rsids>
   <m:mathPr>

</xml_diff>